<commit_message>
Revert "Revert "Update Group 2 Reflections.docx""
This reverts commit ae4e248e2abd66ff7c729ae8b9843bef14da6cbf.
</commit_message>
<xml_diff>
--- a/Paper Work/Presentation/Group 2 Reflections.docx
+++ b/Paper Work/Presentation/Group 2 Reflections.docx
@@ -4,6 +4,305 @@
   <w:body>
     <w:p>
       <w:pPr>
+        <w:pStyle w:val="Heading1"/>
+      </w:pPr>
+      <w:r>
+        <w:t xml:space="preserve">Personal Reflection Justice </w:t>
+      </w:r>
+      <w:proofErr w:type="spellStart"/>
+      <w:r>
+        <w:t>Pandt</w:t>
+      </w:r>
+      <w:proofErr w:type="spellEnd"/>
+    </w:p>
+    <w:p>
+      <w:r>
+        <w:t>In this document, I will outline how I feel each group member performed on the project and then I will discuss how I felt the project went and how I feel I performed during the process of this project.</w:t>
+      </w:r>
+    </w:p>
+    <w:p>
+      <w:pPr>
+        <w:pStyle w:val="Heading2"/>
+      </w:pPr>
+      <w:proofErr w:type="spellStart"/>
+      <w:r>
+        <w:t>Assem</w:t>
+      </w:r>
+      <w:proofErr w:type="spellEnd"/>
+    </w:p>
+    <w:p>
+      <w:proofErr w:type="spellStart"/>
+      <w:r>
+        <w:t>Assem</w:t>
+      </w:r>
+      <w:proofErr w:type="spellEnd"/>
+      <w:r>
+        <w:t xml:space="preserve"> is a hard worker, after creating the mathematical models he was tasked with he took the initiative to talk to me about the implementation of the models. He also knew when it was appropriate to be funny and when to concentrate on the task at hand. He does have to work on being chairman, </w:t>
+      </w:r>
+      <w:proofErr w:type="spellStart"/>
+      <w:r>
+        <w:t>its</w:t>
+      </w:r>
+      <w:proofErr w:type="spellEnd"/>
+      <w:r>
+        <w:t xml:space="preserve"> not that he doesn’t have the skills to be a great leader but he has the habit of second guessing his decisions.</w:t>
+      </w:r>
+    </w:p>
+    <w:p>
+      <w:pPr>
+        <w:pStyle w:val="Heading2"/>
+      </w:pPr>
+      <w:r>
+        <w:t>Bindu</w:t>
+      </w:r>
+    </w:p>
+    <w:p>
+      <w:r>
+        <w:t xml:space="preserve">Bindu is a great team leader. It was as if he has the skills to be one from within, without a vote in the beginning everyone already knew who it should be just because of his work ethics. He took the initiative to create the </w:t>
+      </w:r>
+      <w:proofErr w:type="spellStart"/>
+      <w:r>
+        <w:t>github</w:t>
+      </w:r>
+      <w:proofErr w:type="spellEnd"/>
+      <w:r>
+        <w:t>, folder sharing (for paperwork) and a few templates for the minutes and agendas all on the first day before the meeting. He also tries to keep everyone busy, and is willing to go into any role when necessary.</w:t>
+      </w:r>
+    </w:p>
+    <w:p>
+      <w:pPr>
+        <w:pStyle w:val="Heading2"/>
+      </w:pPr>
+      <w:proofErr w:type="spellStart"/>
+      <w:r>
+        <w:t>Joud</w:t>
+      </w:r>
+      <w:proofErr w:type="spellEnd"/>
+    </w:p>
+    <w:p>
+      <w:proofErr w:type="spellStart"/>
+      <w:r>
+        <w:t>Joud</w:t>
+      </w:r>
+      <w:proofErr w:type="spellEnd"/>
+      <w:r>
+        <w:t xml:space="preserve"> is very smart and hard working. I have noticed she gets along with everyone in the group, she is very focussed on her task at hand and is quick to look for more work once her task is completed. She doesn’t seem to be the talkative type so work is always progressing if you work with her, with that said </w:t>
+      </w:r>
+      <w:proofErr w:type="spellStart"/>
+      <w:r>
+        <w:t>its</w:t>
+      </w:r>
+      <w:proofErr w:type="spellEnd"/>
+      <w:r>
+        <w:t xml:space="preserve"> not that she is shy or anything.</w:t>
+      </w:r>
+    </w:p>
+    <w:p>
+      <w:pPr>
+        <w:pStyle w:val="Heading2"/>
+      </w:pPr>
+      <w:r>
+        <w:t>Justin</w:t>
+      </w:r>
+    </w:p>
+    <w:p>
+      <w:r>
+        <w:t xml:space="preserve">Justin works extremely hard on any task given to him. He also finds the time for </w:t>
+      </w:r>
+      <w:proofErr w:type="spellStart"/>
+      <w:r>
+        <w:t>humor</w:t>
+      </w:r>
+      <w:proofErr w:type="spellEnd"/>
+      <w:r>
+        <w:t xml:space="preserve"> and fun, he brings an entertaining presence to the group. He sometimes doubts and gives himself negative </w:t>
+      </w:r>
+      <w:proofErr w:type="spellStart"/>
+      <w:r>
+        <w:t>feed back</w:t>
+      </w:r>
+      <w:proofErr w:type="spellEnd"/>
+      <w:r>
+        <w:t>. This is a great trait to have in the sense that you are always trying to do better next time even when there is no need to but, he should take the time now and then to appreciate/acknowledge the success of his hard work.</w:t>
+      </w:r>
+    </w:p>
+    <w:p>
+      <w:pPr>
+        <w:pStyle w:val="Heading2"/>
+      </w:pPr>
+      <w:r>
+        <w:t>Justice</w:t>
+      </w:r>
+    </w:p>
+    <w:p>
+      <w:r>
+        <w:t xml:space="preserve">I did my tasks as they were given to me but if I am being honest I made Bindu wait a few times because I sent in  some work late. I also think I should of gotten more involved in the modelling aspect of the project. Mainly because las year I handled code and this year I did UML, Code. It would have been beneficial to my mathematical skills had I asked </w:t>
+      </w:r>
+      <w:proofErr w:type="spellStart"/>
+      <w:r>
+        <w:t>Assem</w:t>
+      </w:r>
+      <w:proofErr w:type="spellEnd"/>
+      <w:r>
+        <w:t xml:space="preserve">, Justin or </w:t>
+      </w:r>
+      <w:proofErr w:type="spellStart"/>
+      <w:r>
+        <w:t>Joud</w:t>
+      </w:r>
+      <w:proofErr w:type="spellEnd"/>
+      <w:r>
+        <w:t xml:space="preserve"> if they needed any help more often.</w:t>
+      </w:r>
+    </w:p>
+    <w:p>
+      <w:pPr>
+        <w:pStyle w:val="Heading1"/>
+      </w:pPr>
+      <w:proofErr w:type="spellStart"/>
+      <w:r>
+        <w:t>TeamWork</w:t>
+      </w:r>
+      <w:proofErr w:type="spellEnd"/>
+    </w:p>
+    <w:p>
+      <w:r>
+        <w:t>The team collectively worked great, there were no arguments or disagreements amongst us. Everyone did their tasks to the best of their abilities. Even as time was running down on the project deadline, everyone stepped up under the pressure. Information was very accessible to everyone. We kept in close communication through a WhatsApp group so if anyone had any questions for someone they could have just asked through the group chat. The whole experience was a great one, this is the first time I was part of a group that worked out this smoothly.</w:t>
+      </w:r>
+      <w:r>
+        <w:rPr>
+          <w:rFonts w:ascii="Calibri Light" w:eastAsia="Calibri Light" w:hAnsi="Calibri Light" w:cs="Calibri Light"/>
+          <w:color w:val="2F5496"/>
+          <w:sz w:val="32"/>
+        </w:rPr>
+        <w:br w:type="page"/>
+      </w:r>
+    </w:p>
+    <w:p>
+      <w:pPr>
+        <w:pStyle w:val="Heading1"/>
+        <w:rPr>
+          <w:rFonts w:eastAsia="Calibri Light"/>
+          <w:b/>
+          <w:i/>
+        </w:rPr>
+      </w:pPr>
+      <w:r>
+        <w:rPr>
+          <w:rFonts w:eastAsia="Calibri Light"/>
+        </w:rPr>
+        <w:lastRenderedPageBreak/>
+        <w:t>Personal Reflection Bindu</w:t>
+      </w:r>
+    </w:p>
+    <w:p>
+      <w:pPr>
+        <w:rPr>
+          <w:rFonts w:ascii="Calibri" w:eastAsia="Calibri" w:hAnsi="Calibri" w:cs="Calibri"/>
+        </w:rPr>
+      </w:pPr>
+      <w:r>
+        <w:rPr>
+          <w:rFonts w:ascii="Calibri" w:eastAsia="Calibri" w:hAnsi="Calibri" w:cs="Calibri"/>
+        </w:rPr>
+        <w:t>On this page, I will outline how I feel each group member performed on the project and then I will discuss how I feel the project went and how I feel I performed during the process of this project.</w:t>
+      </w:r>
+    </w:p>
+    <w:p>
+      <w:pPr>
+        <w:pStyle w:val="Heading2"/>
+      </w:pPr>
+      <w:r>
+        <w:t>Justin</w:t>
+      </w:r>
+    </w:p>
+    <w:p>
+      <w:pPr>
+        <w:rPr>
+          <w:rFonts w:eastAsia="Calibri Light"/>
+        </w:rPr>
+      </w:pPr>
+    </w:p>
+    <w:p>
+      <w:pPr>
+        <w:pStyle w:val="Heading2"/>
+      </w:pPr>
+      <w:proofErr w:type="spellStart"/>
+      <w:r>
+        <w:t>Assem</w:t>
+      </w:r>
+      <w:proofErr w:type="spellEnd"/>
+    </w:p>
+    <w:p>
+      <w:pPr>
+        <w:rPr>
+          <w:rFonts w:eastAsia="Calibri"/>
+        </w:rPr>
+      </w:pPr>
+    </w:p>
+    <w:p>
+      <w:pPr>
+        <w:pStyle w:val="Heading2"/>
+      </w:pPr>
+      <w:r>
+        <w:t>Justice</w:t>
+      </w:r>
+    </w:p>
+    <w:p>
+      <w:pPr>
+        <w:rPr>
+          <w:rFonts w:eastAsia="Calibri" w:cstheme="minorHAnsi"/>
+        </w:rPr>
+      </w:pPr>
+    </w:p>
+    <w:p>
+      <w:pPr>
+        <w:pStyle w:val="Heading2"/>
+      </w:pPr>
+      <w:proofErr w:type="spellStart"/>
+      <w:r>
+        <w:t>Joud</w:t>
+      </w:r>
+      <w:proofErr w:type="spellEnd"/>
+    </w:p>
+    <w:p>
+      <w:pPr>
+        <w:rPr>
+          <w:rFonts w:eastAsia="Calibri Light"/>
+        </w:rPr>
+      </w:pPr>
+    </w:p>
+    <w:p>
+      <w:pPr>
+        <w:pStyle w:val="Heading2"/>
+        <w:rPr>
+          <w:rFonts w:eastAsia="Calibri Light"/>
+        </w:rPr>
+      </w:pPr>
+      <w:r>
+        <w:rPr>
+          <w:rFonts w:eastAsia="Calibri Light"/>
+        </w:rPr>
+        <w:t>Bindu</w:t>
+      </w:r>
+    </w:p>
+    <w:p>
+      <w:pPr>
+        <w:rPr>
+          <w:rFonts w:eastAsia="Calibri Light"/>
+        </w:rPr>
+      </w:pPr>
+      <w:bookmarkStart w:id="0" w:name="_GoBack"/>
+      <w:bookmarkEnd w:id="0"/>
+      <w:r>
+        <w:rPr>
+          <w:rFonts w:eastAsia="Calibri Light"/>
+        </w:rPr>
+        <w:br w:type="page"/>
+      </w:r>
+    </w:p>
+    <w:p>
+      <w:pPr>
         <w:keepNext/>
         <w:keepLines/>
         <w:spacing w:before="240" w:after="0"/>
@@ -21,7 +320,301 @@
           <w:color w:val="2F5496"/>
           <w:sz w:val="32"/>
         </w:rPr>
-        <w:t>Personal Reflection Bindu</w:t>
+        <w:lastRenderedPageBreak/>
+        <w:t>Personal Reflection Joud</w:t>
+      </w:r>
+    </w:p>
+    <w:p>
+      <w:pPr>
+        <w:rPr>
+          <w:rFonts w:ascii="Calibri" w:eastAsia="Calibri" w:hAnsi="Calibri" w:cs="Calibri"/>
+        </w:rPr>
+      </w:pPr>
+      <w:r>
+        <w:rPr>
+          <w:rFonts w:ascii="Calibri" w:eastAsia="Calibri" w:hAnsi="Calibri" w:cs="Calibri"/>
+        </w:rPr>
+        <w:t>On this page, I will outline how I feel each group member performed on the project and then I will discuss how I feel the project went and how I feel I performed during the process of this project.</w:t>
+      </w:r>
+    </w:p>
+    <w:p>
+      <w:pPr>
+        <w:pStyle w:val="Heading2"/>
+        <w:rPr>
+          <w:rFonts w:eastAsia="Calibri"/>
+        </w:rPr>
+      </w:pPr>
+      <w:r>
+        <w:rPr>
+          <w:rFonts w:eastAsia="Calibri"/>
+        </w:rPr>
+        <w:t>Bindu</w:t>
+      </w:r>
+    </w:p>
+    <w:p>
+      <w:pPr>
+        <w:rPr>
+          <w:rFonts w:ascii="Calibri" w:eastAsia="Calibri" w:hAnsi="Calibri" w:cs="Calibri"/>
+        </w:rPr>
+      </w:pPr>
+      <w:r>
+        <w:rPr>
+          <w:rFonts w:ascii="Calibri" w:eastAsia="Calibri" w:hAnsi="Calibri" w:cs="Calibri"/>
+        </w:rPr>
+        <w:t>B</w:t>
+      </w:r>
+      <w:r>
+        <w:rPr>
+          <w:rFonts w:ascii="Calibri" w:eastAsia="Calibri" w:hAnsi="Calibri" w:cs="Calibri"/>
+        </w:rPr>
+        <w:t xml:space="preserve">indu was responsible for the application and the programming part, and he did very good </w:t>
+      </w:r>
+      <w:proofErr w:type="spellStart"/>
+      <w:r>
+        <w:rPr>
+          <w:rFonts w:ascii="Calibri" w:eastAsia="Calibri" w:hAnsi="Calibri" w:cs="Calibri"/>
+        </w:rPr>
+        <w:t>job.He</w:t>
+      </w:r>
+      <w:proofErr w:type="spellEnd"/>
+      <w:r>
+        <w:rPr>
+          <w:rFonts w:ascii="Calibri" w:eastAsia="Calibri" w:hAnsi="Calibri" w:cs="Calibri"/>
+        </w:rPr>
+        <w:t xml:space="preserve"> was </w:t>
+      </w:r>
+      <w:proofErr w:type="spellStart"/>
+      <w:r>
+        <w:rPr>
+          <w:rFonts w:ascii="Calibri" w:eastAsia="Calibri" w:hAnsi="Calibri" w:cs="Calibri"/>
+        </w:rPr>
+        <w:t>extremly</w:t>
+      </w:r>
+      <w:proofErr w:type="spellEnd"/>
+      <w:r>
+        <w:rPr>
+          <w:rFonts w:ascii="Calibri" w:eastAsia="Calibri" w:hAnsi="Calibri" w:cs="Calibri"/>
+        </w:rPr>
+        <w:t xml:space="preserve"> motivated to get the project completed .He was very  communicative in the group and every time he got a part complete he would tell the rest of us everything we needed to know to get our parts of the project working together with the parts he had .  He is a very nice person to work with and is always ready to help others. Working in a team with him has surely learned me a lot.  </w:t>
+      </w:r>
+    </w:p>
+    <w:p>
+      <w:pPr>
+        <w:rPr>
+          <w:rFonts w:ascii="Calibri" w:eastAsia="Calibri" w:hAnsi="Calibri" w:cs="Calibri"/>
+        </w:rPr>
+      </w:pPr>
+    </w:p>
+    <w:p>
+      <w:pPr>
+        <w:pStyle w:val="Heading2"/>
+        <w:rPr>
+          <w:rFonts w:eastAsia="Calibri"/>
+        </w:rPr>
+      </w:pPr>
+      <w:r>
+        <w:rPr>
+          <w:rFonts w:eastAsia="Calibri"/>
+        </w:rPr>
+        <w:t>Justice</w:t>
+      </w:r>
+    </w:p>
+    <w:p>
+      <w:pPr>
+        <w:rPr>
+          <w:rFonts w:ascii="Calibri" w:eastAsia="Calibri" w:hAnsi="Calibri" w:cs="Calibri"/>
+        </w:rPr>
+      </w:pPr>
+      <w:r>
+        <w:rPr>
+          <w:rFonts w:ascii="Calibri" w:eastAsia="Calibri" w:hAnsi="Calibri" w:cs="Calibri"/>
+        </w:rPr>
+        <w:t>Justice was responsible for the UML part  ,He was not afraid for challenges and has a nice strategical way of thinking. he is very helpful and committed to h</w:t>
+      </w:r>
+      <w:r>
+        <w:rPr>
+          <w:rFonts w:ascii="Calibri" w:eastAsia="Calibri" w:hAnsi="Calibri" w:cs="Calibri"/>
+        </w:rPr>
+        <w:t>is</w:t>
+      </w:r>
+      <w:r>
+        <w:rPr>
+          <w:rFonts w:ascii="Calibri" w:eastAsia="Calibri" w:hAnsi="Calibri" w:cs="Calibri"/>
+        </w:rPr>
+        <w:t xml:space="preserve"> work. he showed willingness to help as well as initiative in looking for the next steps to take. It was nice to have him part of the team. </w:t>
+      </w:r>
+    </w:p>
+    <w:p>
+      <w:pPr>
+        <w:rPr>
+          <w:rFonts w:ascii="Calibri" w:eastAsia="Calibri" w:hAnsi="Calibri" w:cs="Calibri"/>
+        </w:rPr>
+      </w:pPr>
+    </w:p>
+    <w:p>
+      <w:pPr>
+        <w:pStyle w:val="Heading2"/>
+        <w:rPr>
+          <w:rFonts w:eastAsia="Calibri"/>
+        </w:rPr>
+      </w:pPr>
+      <w:r>
+        <w:rPr>
+          <w:rFonts w:eastAsia="Calibri"/>
+        </w:rPr>
+        <w:t>Assem</w:t>
+      </w:r>
+    </w:p>
+    <w:p>
+      <w:pPr>
+        <w:rPr>
+          <w:rFonts w:ascii="Calibri" w:eastAsia="Calibri" w:hAnsi="Calibri" w:cs="Calibri"/>
+        </w:rPr>
+      </w:pPr>
+      <w:r>
+        <w:rPr>
+          <w:rFonts w:ascii="Calibri" w:eastAsia="Calibri" w:hAnsi="Calibri" w:cs="Calibri"/>
+        </w:rPr>
+        <w:t xml:space="preserve">Assem took care of parts of the math models and parts of the project report in application.  He is a very nice person to work with, committed to his work and always willing to help others. Although there were some challenges during this project, Assem has never given up. Always did his best to make it work, which I appreciate.  </w:t>
+      </w:r>
+    </w:p>
+    <w:p>
+      <w:pPr>
+        <w:rPr>
+          <w:rFonts w:ascii="Calibri" w:eastAsia="Calibri" w:hAnsi="Calibri" w:cs="Calibri"/>
+        </w:rPr>
+      </w:pPr>
+    </w:p>
+    <w:p>
+      <w:pPr>
+        <w:pStyle w:val="Heading2"/>
+        <w:rPr>
+          <w:rFonts w:eastAsia="Calibri"/>
+        </w:rPr>
+      </w:pPr>
+      <w:r>
+        <w:rPr>
+          <w:rFonts w:eastAsia="Calibri"/>
+        </w:rPr>
+        <w:t>Justin</w:t>
+      </w:r>
+    </w:p>
+    <w:p>
+      <w:pPr>
+        <w:rPr>
+          <w:rFonts w:ascii="Calibri" w:eastAsia="Calibri" w:hAnsi="Calibri" w:cs="Calibri"/>
+        </w:rPr>
+      </w:pPr>
+      <w:r>
+        <w:rPr>
+          <w:rFonts w:ascii="Calibri" w:eastAsia="Calibri" w:hAnsi="Calibri" w:cs="Calibri"/>
+        </w:rPr>
+        <w:t xml:space="preserve">He helped others with their tasks. Including, helping research about the math models, write the project  report. he showed willingness to help everyone in the group, it was nice working with him. </w:t>
+      </w:r>
+    </w:p>
+    <w:p>
+      <w:pPr>
+        <w:rPr>
+          <w:rFonts w:ascii="Calibri" w:eastAsia="Calibri" w:hAnsi="Calibri" w:cs="Calibri"/>
+        </w:rPr>
+      </w:pPr>
+    </w:p>
+    <w:p>
+      <w:pPr>
+        <w:pStyle w:val="Heading2"/>
+        <w:rPr>
+          <w:rFonts w:eastAsia="Calibri"/>
+        </w:rPr>
+      </w:pPr>
+      <w:r>
+        <w:rPr>
+          <w:rFonts w:eastAsia="Calibri"/>
+        </w:rPr>
+        <w:t>Joud</w:t>
+      </w:r>
+    </w:p>
+    <w:p>
+      <w:pPr>
+        <w:rPr>
+          <w:rFonts w:ascii="Calibri" w:eastAsia="Calibri" w:hAnsi="Calibri" w:cs="Calibri"/>
+        </w:rPr>
+      </w:pPr>
+      <w:r>
+        <w:rPr>
+          <w:rFonts w:ascii="Calibri" w:eastAsia="Calibri" w:hAnsi="Calibri" w:cs="Calibri"/>
+        </w:rPr>
+        <w:t xml:space="preserve">The project was a dynamic experience for me. Learning to work with others and learning about my own capacities. I enjoyed working with my colleagues. Throughout the entire project, they were all helpful and worked hard on their tasks. I was able to learn new skills in linking math with application and </w:t>
+      </w:r>
+      <w:proofErr w:type="spellStart"/>
+      <w:r>
+        <w:rPr>
+          <w:rFonts w:ascii="Calibri" w:eastAsia="Calibri" w:hAnsi="Calibri" w:cs="Calibri"/>
+        </w:rPr>
+        <w:t>makeit</w:t>
+      </w:r>
+      <w:proofErr w:type="spellEnd"/>
+      <w:r>
+        <w:rPr>
+          <w:rFonts w:ascii="Calibri" w:eastAsia="Calibri" w:hAnsi="Calibri" w:cs="Calibri"/>
+        </w:rPr>
+        <w:t xml:space="preserve"> work. In retrospect, at the outset of the project, I was quite unsure about the outcome of it and how I could add value to our team. But as we made good progress each week, and I was also able to contribute in achieving working results. Overall, I am pleased with how this project went ! </w:t>
+      </w:r>
+    </w:p>
+    <w:p>
+      <w:pPr>
+        <w:rPr>
+          <w:rFonts w:ascii="Calibri Light" w:eastAsia="Calibri Light" w:hAnsi="Calibri Light" w:cs="Calibri Light"/>
+          <w:color w:val="2F5496"/>
+          <w:sz w:val="32"/>
+        </w:rPr>
+      </w:pPr>
+    </w:p>
+    <w:p>
+      <w:pPr>
+        <w:rPr>
+          <w:rFonts w:ascii="Calibri Light" w:eastAsia="Calibri Light" w:hAnsi="Calibri Light" w:cs="Calibri Light"/>
+          <w:color w:val="2F5496"/>
+          <w:sz w:val="32"/>
+        </w:rPr>
+      </w:pPr>
+      <w:r>
+        <w:rPr>
+          <w:rFonts w:ascii="Calibri Light" w:eastAsia="Calibri Light" w:hAnsi="Calibri Light" w:cs="Calibri Light"/>
+          <w:color w:val="2F5496"/>
+          <w:sz w:val="32"/>
+        </w:rPr>
+        <w:br w:type="page"/>
+      </w:r>
+    </w:p>
+    <w:p>
+      <w:pPr>
+        <w:keepNext/>
+        <w:keepLines/>
+        <w:spacing w:before="240" w:after="0"/>
+        <w:rPr>
+          <w:rFonts w:ascii="Calibri Light" w:eastAsia="Calibri Light" w:hAnsi="Calibri Light" w:cs="Calibri Light"/>
+          <w:b/>
+          <w:i/>
+          <w:color w:val="2F5496"/>
+          <w:sz w:val="32"/>
+        </w:rPr>
+      </w:pPr>
+      <w:r>
+        <w:rPr>
+          <w:rFonts w:ascii="Calibri Light" w:eastAsia="Calibri Light" w:hAnsi="Calibri Light" w:cs="Calibri Light"/>
+          <w:color w:val="2F5496"/>
+          <w:sz w:val="32"/>
+        </w:rPr>
+        <w:lastRenderedPageBreak/>
+        <w:t xml:space="preserve">Personal Reflection </w:t>
+      </w:r>
+      <w:r>
+        <w:rPr>
+          <w:rFonts w:ascii="Calibri Light" w:eastAsia="Calibri Light" w:hAnsi="Calibri Light" w:cs="Calibri Light"/>
+          <w:color w:val="2F5496"/>
+          <w:sz w:val="32"/>
+        </w:rPr>
+        <w:t>Justin</w:t>
       </w:r>
     </w:p>
     <w:p>
@@ -95,13 +688,7 @@
         <w:rPr>
           <w:rFonts w:eastAsia="Calibri Light"/>
         </w:rPr>
-        <w:t xml:space="preserve"> were all finished and I have nothing bad to say about that. Bindu did a really good job, he </w:t>
-      </w:r>
-      <w:r>
-        <w:rPr>
-          <w:rFonts w:eastAsia="Calibri Light"/>
-        </w:rPr>
-        <w:t>did a major part of the paperwork and created the application. He is the perfect project partner. I think I worked hard and definitely did enough for our project, but wish I had done more to help Bindu to a higher grade. But the reason I couldn’t do more is because I had to make the project of the first year which took a lot more time.</w:t>
+        <w:t xml:space="preserve"> were all finished and I have nothing bad to say about that. Bindu did a really good job, he did a major part of the paperwork and created the application. He is the perfect project partner. I think I worked hard and definitely did enough for our project, but wish I had done more to help Bindu to a higher grade. But the reason I couldn’t do more is because I had to make the project of the first year which took a lot more time.</w:t>
       </w:r>
     </w:p>
     <w:p>
@@ -115,8 +702,7 @@
           <w:sz w:val="26"/>
         </w:rPr>
       </w:pPr>
-      <w:bookmarkStart w:id="0" w:name="_GoBack"/>
-      <w:bookmarkEnd w:id="0"/>
+      <w:proofErr w:type="spellStart"/>
       <w:r>
         <w:rPr>
           <w:rFonts w:ascii="Calibri Light" w:eastAsia="Calibri Light" w:hAnsi="Calibri Light" w:cs="Calibri Light"/>
@@ -125,6 +711,7 @@
         </w:rPr>
         <w:t>Assem</w:t>
       </w:r>
+      <w:proofErr w:type="spellEnd"/>
     </w:p>
     <w:p>
       <w:pPr>
@@ -171,6 +758,7 @@
           <w:sz w:val="26"/>
         </w:rPr>
       </w:pPr>
+      <w:proofErr w:type="spellStart"/>
       <w:r>
         <w:rPr>
           <w:rFonts w:ascii="Calibri Light" w:eastAsia="Calibri Light" w:hAnsi="Calibri Light" w:cs="Calibri Light"/>
@@ -179,6 +767,7 @@
         </w:rPr>
         <w:t>Joud</w:t>
       </w:r>
+      <w:proofErr w:type="spellEnd"/>
     </w:p>
     <w:p>
       <w:pPr>
@@ -188,11 +777,20 @@
           <w:sz w:val="26"/>
         </w:rPr>
       </w:pPr>
-      <w:r>
-        <w:rPr>
-          <w:rFonts w:ascii="Calibri Light" w:eastAsia="Calibri Light" w:hAnsi="Calibri Light" w:cs="Calibri Light"/>
-          <w:color w:val="2F5496"/>
-          <w:sz w:val="26"/>
+    </w:p>
+    <w:p>
+      <w:pPr>
+        <w:rPr>
+          <w:rFonts w:ascii="Calibri Light" w:eastAsia="Calibri Light" w:hAnsi="Calibri Light" w:cs="Calibri Light"/>
+          <w:color w:val="2F5496"/>
+          <w:sz w:val="32"/>
+        </w:rPr>
+      </w:pPr>
+      <w:r>
+        <w:rPr>
+          <w:rFonts w:ascii="Calibri Light" w:eastAsia="Calibri Light" w:hAnsi="Calibri Light" w:cs="Calibri Light"/>
+          <w:color w:val="2F5496"/>
+          <w:sz w:val="32"/>
         </w:rPr>
         <w:br w:type="page"/>
       </w:r>
@@ -204,291 +802,6 @@
         <w:spacing w:before="240" w:after="0"/>
         <w:rPr>
           <w:rFonts w:ascii="Calibri Light" w:eastAsia="Calibri Light" w:hAnsi="Calibri Light" w:cs="Calibri Light"/>
-          <w:b/>
-          <w:i/>
-          <w:color w:val="2F5496"/>
-          <w:sz w:val="32"/>
-        </w:rPr>
-      </w:pPr>
-      <w:r>
-        <w:rPr>
-          <w:rFonts w:ascii="Calibri Light" w:eastAsia="Calibri Light" w:hAnsi="Calibri Light" w:cs="Calibri Light"/>
-          <w:color w:val="2F5496"/>
-          <w:sz w:val="32"/>
-        </w:rPr>
-        <w:lastRenderedPageBreak/>
-        <w:t>Personal Reflection Joud</w:t>
-      </w:r>
-    </w:p>
-    <w:p>
-      <w:pPr>
-        <w:rPr>
-          <w:rFonts w:ascii="Calibri" w:eastAsia="Calibri" w:hAnsi="Calibri" w:cs="Calibri"/>
-        </w:rPr>
-      </w:pPr>
-      <w:r>
-        <w:rPr>
-          <w:rFonts w:ascii="Calibri" w:eastAsia="Calibri" w:hAnsi="Calibri" w:cs="Calibri"/>
-        </w:rPr>
-        <w:t>On this page, I will outline how I feel each group member performed on the project and then I will discuss how I feel the project went and how I feel I performed during the process of this project.</w:t>
-      </w:r>
-    </w:p>
-    <w:p>
-      <w:pPr>
-        <w:pStyle w:val="Kop2"/>
-        <w:rPr>
-          <w:rFonts w:eastAsia="Calibri"/>
-        </w:rPr>
-      </w:pPr>
-      <w:r>
-        <w:rPr>
-          <w:rFonts w:eastAsia="Calibri"/>
-        </w:rPr>
-        <w:t>Bindu</w:t>
-      </w:r>
-    </w:p>
-    <w:p>
-      <w:pPr>
-        <w:rPr>
-          <w:rFonts w:ascii="Calibri" w:eastAsia="Calibri" w:hAnsi="Calibri" w:cs="Calibri"/>
-        </w:rPr>
-      </w:pPr>
-      <w:r>
-        <w:rPr>
-          <w:rFonts w:ascii="Calibri" w:eastAsia="Calibri" w:hAnsi="Calibri" w:cs="Calibri"/>
-        </w:rPr>
-        <w:t>B</w:t>
-      </w:r>
-      <w:r>
-        <w:rPr>
-          <w:rFonts w:ascii="Calibri" w:eastAsia="Calibri" w:hAnsi="Calibri" w:cs="Calibri"/>
-        </w:rPr>
-        <w:t xml:space="preserve">indu was responsible for the application and the programming part, and he did very good </w:t>
-      </w:r>
-      <w:proofErr w:type="spellStart"/>
-      <w:r>
-        <w:rPr>
-          <w:rFonts w:ascii="Calibri" w:eastAsia="Calibri" w:hAnsi="Calibri" w:cs="Calibri"/>
-        </w:rPr>
-        <w:t>job.He</w:t>
-      </w:r>
-      <w:proofErr w:type="spellEnd"/>
-      <w:r>
-        <w:rPr>
-          <w:rFonts w:ascii="Calibri" w:eastAsia="Calibri" w:hAnsi="Calibri" w:cs="Calibri"/>
-        </w:rPr>
-        <w:t xml:space="preserve"> was </w:t>
-      </w:r>
-      <w:proofErr w:type="spellStart"/>
-      <w:r>
-        <w:rPr>
-          <w:rFonts w:ascii="Calibri" w:eastAsia="Calibri" w:hAnsi="Calibri" w:cs="Calibri"/>
-        </w:rPr>
-        <w:t>extremly</w:t>
-      </w:r>
-      <w:proofErr w:type="spellEnd"/>
-      <w:r>
-        <w:rPr>
-          <w:rFonts w:ascii="Calibri" w:eastAsia="Calibri" w:hAnsi="Calibri" w:cs="Calibri"/>
-        </w:rPr>
-        <w:t xml:space="preserve"> motivated to get the project completed .He was very  communicative in the group and every time he got a part complete he would tell the rest of us everything we needed to know to get our parts of the project working together with the parts he had .  He is a very nice person to work with and is always ready to help others. Working in a team with him has surely learned me a lot.  </w:t>
-      </w:r>
-    </w:p>
-    <w:p>
-      <w:pPr>
-        <w:rPr>
-          <w:rFonts w:ascii="Calibri" w:eastAsia="Calibri" w:hAnsi="Calibri" w:cs="Calibri"/>
-        </w:rPr>
-      </w:pPr>
-    </w:p>
-    <w:p>
-      <w:pPr>
-        <w:pStyle w:val="Kop2"/>
-        <w:rPr>
-          <w:rFonts w:eastAsia="Calibri"/>
-        </w:rPr>
-      </w:pPr>
-      <w:r>
-        <w:rPr>
-          <w:rFonts w:eastAsia="Calibri"/>
-        </w:rPr>
-        <w:t>Justice</w:t>
-      </w:r>
-    </w:p>
-    <w:p>
-      <w:pPr>
-        <w:rPr>
-          <w:rFonts w:ascii="Calibri" w:eastAsia="Calibri" w:hAnsi="Calibri" w:cs="Calibri"/>
-        </w:rPr>
-      </w:pPr>
-      <w:r>
-        <w:rPr>
-          <w:rFonts w:ascii="Calibri" w:eastAsia="Calibri" w:hAnsi="Calibri" w:cs="Calibri"/>
-        </w:rPr>
-        <w:t>Justice was responsible for the UML part  ,He was not afraid for challenges and has a nice strategical way of thinking. he is very helpful and committed to h</w:t>
-      </w:r>
-      <w:r>
-        <w:rPr>
-          <w:rFonts w:ascii="Calibri" w:eastAsia="Calibri" w:hAnsi="Calibri" w:cs="Calibri"/>
-        </w:rPr>
-        <w:t>is</w:t>
-      </w:r>
-      <w:r>
-        <w:rPr>
-          <w:rFonts w:ascii="Calibri" w:eastAsia="Calibri" w:hAnsi="Calibri" w:cs="Calibri"/>
-        </w:rPr>
-        <w:t xml:space="preserve"> work. he showed willingness to help as well as initiative in looking for the next steps to take. It was nice to have him part of the team. </w:t>
-      </w:r>
-    </w:p>
-    <w:p>
-      <w:pPr>
-        <w:rPr>
-          <w:rFonts w:ascii="Calibri" w:eastAsia="Calibri" w:hAnsi="Calibri" w:cs="Calibri"/>
-        </w:rPr>
-      </w:pPr>
-    </w:p>
-    <w:p>
-      <w:pPr>
-        <w:pStyle w:val="Kop2"/>
-        <w:rPr>
-          <w:rFonts w:eastAsia="Calibri"/>
-        </w:rPr>
-      </w:pPr>
-      <w:r>
-        <w:rPr>
-          <w:rFonts w:eastAsia="Calibri"/>
-        </w:rPr>
-        <w:t>Assem</w:t>
-      </w:r>
-    </w:p>
-    <w:p>
-      <w:pPr>
-        <w:rPr>
-          <w:rFonts w:ascii="Calibri" w:eastAsia="Calibri" w:hAnsi="Calibri" w:cs="Calibri"/>
-        </w:rPr>
-      </w:pPr>
-      <w:r>
-        <w:rPr>
-          <w:rFonts w:ascii="Calibri" w:eastAsia="Calibri" w:hAnsi="Calibri" w:cs="Calibri"/>
-        </w:rPr>
-        <w:t xml:space="preserve">Assem took care of parts of the math models and parts of the project report in application.  He is a very nice person to work with, committed to his work and always willing to help others. Although there were some challenges during this project, Assem has never given up. Always did his best to make it work, which I appreciate.  </w:t>
-      </w:r>
-    </w:p>
-    <w:p>
-      <w:pPr>
-        <w:rPr>
-          <w:rFonts w:ascii="Calibri" w:eastAsia="Calibri" w:hAnsi="Calibri" w:cs="Calibri"/>
-        </w:rPr>
-      </w:pPr>
-    </w:p>
-    <w:p>
-      <w:pPr>
-        <w:pStyle w:val="Kop2"/>
-        <w:rPr>
-          <w:rFonts w:eastAsia="Calibri"/>
-        </w:rPr>
-      </w:pPr>
-      <w:r>
-        <w:rPr>
-          <w:rFonts w:eastAsia="Calibri"/>
-        </w:rPr>
-        <w:t>Justin</w:t>
-      </w:r>
-    </w:p>
-    <w:p>
-      <w:pPr>
-        <w:rPr>
-          <w:rFonts w:ascii="Calibri" w:eastAsia="Calibri" w:hAnsi="Calibri" w:cs="Calibri"/>
-        </w:rPr>
-      </w:pPr>
-      <w:r>
-        <w:rPr>
-          <w:rFonts w:ascii="Calibri" w:eastAsia="Calibri" w:hAnsi="Calibri" w:cs="Calibri"/>
-        </w:rPr>
-        <w:t xml:space="preserve">He helped others with their tasks. Including, helping research about the math models, write the project  report. he showed willingness to help everyone in the group, it was nice working with him. </w:t>
-      </w:r>
-    </w:p>
-    <w:p>
-      <w:pPr>
-        <w:rPr>
-          <w:rFonts w:ascii="Calibri" w:eastAsia="Calibri" w:hAnsi="Calibri" w:cs="Calibri"/>
-        </w:rPr>
-      </w:pPr>
-    </w:p>
-    <w:p>
-      <w:pPr>
-        <w:pStyle w:val="Kop2"/>
-        <w:rPr>
-          <w:rFonts w:eastAsia="Calibri"/>
-        </w:rPr>
-      </w:pPr>
-      <w:r>
-        <w:rPr>
-          <w:rFonts w:eastAsia="Calibri"/>
-        </w:rPr>
-        <w:t>Joud</w:t>
-      </w:r>
-    </w:p>
-    <w:p>
-      <w:pPr>
-        <w:rPr>
-          <w:rFonts w:ascii="Calibri" w:eastAsia="Calibri" w:hAnsi="Calibri" w:cs="Calibri"/>
-        </w:rPr>
-      </w:pPr>
-      <w:r>
-        <w:rPr>
-          <w:rFonts w:ascii="Calibri" w:eastAsia="Calibri" w:hAnsi="Calibri" w:cs="Calibri"/>
-        </w:rPr>
-        <w:t xml:space="preserve">The project was a dynamic experience for me. Learning to work with others and learning about my own capacities. I enjoyed working with my colleagues. Throughout the entire project, they were all helpful and worked hard on their tasks. I was able to learn new skills in linking math with application and </w:t>
-      </w:r>
-      <w:proofErr w:type="spellStart"/>
-      <w:r>
-        <w:rPr>
-          <w:rFonts w:ascii="Calibri" w:eastAsia="Calibri" w:hAnsi="Calibri" w:cs="Calibri"/>
-        </w:rPr>
-        <w:t>makeit</w:t>
-      </w:r>
-      <w:proofErr w:type="spellEnd"/>
-      <w:r>
-        <w:rPr>
-          <w:rFonts w:ascii="Calibri" w:eastAsia="Calibri" w:hAnsi="Calibri" w:cs="Calibri"/>
-        </w:rPr>
-        <w:t xml:space="preserve"> work. In retrospect, at the outset of the project, I was quite unsure about the outcome of it and how I could add value to our team. But as we made good progress each week, and I was also able to contribute in achieving working results. Overall, I am pleased with how this project went ! </w:t>
-      </w:r>
-    </w:p>
-    <w:p>
-      <w:pPr>
-        <w:rPr>
-          <w:rFonts w:ascii="Calibri Light" w:eastAsia="Calibri Light" w:hAnsi="Calibri Light" w:cs="Calibri Light"/>
-          <w:color w:val="2F5496"/>
-          <w:sz w:val="32"/>
-        </w:rPr>
-      </w:pPr>
-    </w:p>
-    <w:p>
-      <w:pPr>
-        <w:rPr>
-          <w:rFonts w:ascii="Calibri Light" w:eastAsia="Calibri Light" w:hAnsi="Calibri Light" w:cs="Calibri Light"/>
-          <w:color w:val="2F5496"/>
-          <w:sz w:val="32"/>
-        </w:rPr>
-      </w:pPr>
-      <w:r>
-        <w:rPr>
-          <w:rFonts w:ascii="Calibri Light" w:eastAsia="Calibri Light" w:hAnsi="Calibri Light" w:cs="Calibri Light"/>
-          <w:color w:val="2F5496"/>
-          <w:sz w:val="32"/>
-        </w:rPr>
-        <w:br w:type="page"/>
-      </w:r>
-    </w:p>
-    <w:p>
-      <w:pPr>
-        <w:keepNext/>
-        <w:keepLines/>
-        <w:spacing w:before="240" w:after="0"/>
-        <w:rPr>
-          <w:rFonts w:ascii="Calibri Light" w:eastAsia="Calibri Light" w:hAnsi="Calibri Light" w:cs="Calibri Light"/>
           <w:color w:val="2F5496"/>
           <w:sz w:val="32"/>
         </w:rPr>
@@ -509,13 +822,9 @@
           <w:rFonts w:ascii="Calibri" w:eastAsia="Calibri" w:hAnsi="Calibri" w:cs="Calibri"/>
         </w:rPr>
       </w:pPr>
-    </w:p>
-    <w:p>
-      <w:pPr>
-        <w:rPr>
-          <w:rFonts w:ascii="Calibri" w:eastAsia="Calibri" w:hAnsi="Calibri" w:cs="Calibri"/>
-        </w:rPr>
-      </w:pPr>
+      <w:r>
+        <w:t>The team collectively worked great, there were no arguments or disagreements amongst us. Everyone did their tasks to the best of their abilities. Even as time was running down on the project deadline, everyone stepped up under the pressure. Information was very accessible to everyone. We kept in close communication through a WhatsApp group so if anyone had any questions for someone they could have just asked through the group chat. The whole experience was a great one, this is the first time I was part of a group that worked out this smoothly.</w:t>
+      </w:r>
     </w:p>
     <w:sectPr>
       <w:pgSz w:w="11906" w:h="16838"/>
@@ -921,15 +1230,15 @@
     <w:lsdException w:name="Hashtag" w:semiHidden="1" w:unhideWhenUsed="1"/>
     <w:lsdException w:name="Unresolved Mention" w:semiHidden="1" w:unhideWhenUsed="1"/>
   </w:latentStyles>
-  <w:style w:type="paragraph" w:default="1" w:styleId="Standaard">
+  <w:style w:type="paragraph" w:default="1" w:styleId="Normal">
     <w:name w:val="Normal"/>
     <w:qFormat/>
   </w:style>
-  <w:style w:type="paragraph" w:styleId="Kop1">
+  <w:style w:type="paragraph" w:styleId="Heading1">
     <w:name w:val="heading 1"/>
-    <w:basedOn w:val="Standaard"/>
-    <w:next w:val="Standaard"/>
-    <w:link w:val="Kop1Char"/>
+    <w:basedOn w:val="Normal"/>
+    <w:next w:val="Normal"/>
+    <w:link w:val="Heading1Char"/>
     <w:uiPriority w:val="9"/>
     <w:qFormat/>
     <w:rsid w:val="00834374"/>
@@ -946,11 +1255,11 @@
       <w:szCs w:val="32"/>
     </w:rPr>
   </w:style>
-  <w:style w:type="paragraph" w:styleId="Kop2">
+  <w:style w:type="paragraph" w:styleId="Heading2">
     <w:name w:val="heading 2"/>
-    <w:basedOn w:val="Standaard"/>
-    <w:next w:val="Standaard"/>
-    <w:link w:val="Kop2Char"/>
+    <w:basedOn w:val="Normal"/>
+    <w:next w:val="Normal"/>
+    <w:link w:val="Heading2Char"/>
     <w:uiPriority w:val="9"/>
     <w:unhideWhenUsed/>
     <w:qFormat/>
@@ -968,13 +1277,13 @@
       <w:szCs w:val="26"/>
     </w:rPr>
   </w:style>
-  <w:style w:type="character" w:default="1" w:styleId="Standaardalinea-lettertype">
+  <w:style w:type="character" w:default="1" w:styleId="DefaultParagraphFont">
     <w:name w:val="Default Paragraph Font"/>
     <w:uiPriority w:val="1"/>
     <w:semiHidden/>
     <w:unhideWhenUsed/>
   </w:style>
-  <w:style w:type="table" w:default="1" w:styleId="Standaardtabel">
+  <w:style w:type="table" w:default="1" w:styleId="TableNormal">
     <w:name w:val="Normal Table"/>
     <w:uiPriority w:val="99"/>
     <w:semiHidden/>
@@ -989,16 +1298,16 @@
       </w:tblCellMar>
     </w:tblPr>
   </w:style>
-  <w:style w:type="numbering" w:default="1" w:styleId="Geenlijst">
+  <w:style w:type="numbering" w:default="1" w:styleId="NoList">
     <w:name w:val="No List"/>
     <w:uiPriority w:val="99"/>
     <w:semiHidden/>
     <w:unhideWhenUsed/>
   </w:style>
-  <w:style w:type="character" w:customStyle="1" w:styleId="Kop1Char">
-    <w:name w:val="Kop 1 Char"/>
-    <w:basedOn w:val="Standaardalinea-lettertype"/>
-    <w:link w:val="Kop1"/>
+  <w:style w:type="character" w:customStyle="1" w:styleId="Heading1Char">
+    <w:name w:val="Heading 1 Char"/>
+    <w:basedOn w:val="DefaultParagraphFont"/>
+    <w:link w:val="Heading1"/>
     <w:uiPriority w:val="9"/>
     <w:rsid w:val="00834374"/>
     <w:rPr>
@@ -1008,10 +1317,10 @@
       <w:szCs w:val="32"/>
     </w:rPr>
   </w:style>
-  <w:style w:type="character" w:customStyle="1" w:styleId="Kop2Char">
-    <w:name w:val="Kop 2 Char"/>
-    <w:basedOn w:val="Standaardalinea-lettertype"/>
-    <w:link w:val="Kop2"/>
+  <w:style w:type="character" w:customStyle="1" w:styleId="Heading2Char">
+    <w:name w:val="Heading 2 Char"/>
+    <w:basedOn w:val="DefaultParagraphFont"/>
+    <w:link w:val="Heading2"/>
     <w:uiPriority w:val="9"/>
     <w:rsid w:val="00834374"/>
     <w:rPr>

</xml_diff>